<commit_message>
Added the docker hub details in the document
Added the docker hub details in the document
</commit_message>
<xml_diff>
--- a/Refactor Udagram app into Microservices and Deploy.docx
+++ b/Refactor Udagram app into Microservices and Deploy.docx
@@ -24,7 +24,23 @@
           <w:b w:val="0"/>
           <w:bCs w:val="0"/>
         </w:rPr>
-        <w:t>– Refactor Udagram app into Microservices and Deploy</w:t>
+        <w:t xml:space="preserve">– Refactor </w:t>
+      </w:r>
+      <w:proofErr w:type="spellStart"/>
+      <w:r>
+        <w:rPr>
+          <w:b w:val="0"/>
+          <w:bCs w:val="0"/>
+        </w:rPr>
+        <w:t>Udagram</w:t>
+      </w:r>
+      <w:proofErr w:type="spellEnd"/>
+      <w:r>
+        <w:rPr>
+          <w:b w:val="0"/>
+          <w:bCs w:val="0"/>
+        </w:rPr>
+        <w:t xml:space="preserve"> app into Microservices and Deploy</w:t>
       </w:r>
     </w:p>
     <w:p>
@@ -296,12 +312,21 @@
           <w:bCs/>
         </w:rPr>
       </w:pPr>
-      <w:r>
-        <w:rPr>
-          <w:b/>
-          <w:bCs/>
-        </w:rPr>
-        <w:t xml:space="preserve">Kubectl Pods </w:t>
+      <w:proofErr w:type="spellStart"/>
+      <w:r>
+        <w:rPr>
+          <w:b/>
+          <w:bCs/>
+        </w:rPr>
+        <w:t>Kubectl</w:t>
+      </w:r>
+      <w:proofErr w:type="spellEnd"/>
+      <w:r>
+        <w:rPr>
+          <w:b/>
+          <w:bCs/>
+        </w:rPr>
+        <w:t xml:space="preserve"> Pods </w:t>
       </w:r>
     </w:p>
     <w:p/>
@@ -356,12 +381,21 @@
           <w:bCs/>
         </w:rPr>
       </w:pPr>
-      <w:r>
-        <w:rPr>
-          <w:b/>
-          <w:bCs/>
-        </w:rPr>
-        <w:t>Kubectl Services</w:t>
+      <w:proofErr w:type="spellStart"/>
+      <w:r>
+        <w:rPr>
+          <w:b/>
+          <w:bCs/>
+        </w:rPr>
+        <w:t>Kubectl</w:t>
+      </w:r>
+      <w:proofErr w:type="spellEnd"/>
+      <w:r>
+        <w:rPr>
+          <w:b/>
+          <w:bCs/>
+        </w:rPr>
+        <w:t xml:space="preserve"> Services</w:t>
       </w:r>
     </w:p>
     <w:p/>
@@ -415,12 +449,21 @@
           <w:bCs/>
         </w:rPr>
       </w:pPr>
-      <w:r>
-        <w:rPr>
-          <w:b/>
-          <w:bCs/>
-        </w:rPr>
-        <w:t>Kubectl get secrets</w:t>
+      <w:proofErr w:type="spellStart"/>
+      <w:r>
+        <w:rPr>
+          <w:b/>
+          <w:bCs/>
+        </w:rPr>
+        <w:t>Kubectl</w:t>
+      </w:r>
+      <w:proofErr w:type="spellEnd"/>
+      <w:r>
+        <w:rPr>
+          <w:b/>
+          <w:bCs/>
+        </w:rPr>
+        <w:t xml:space="preserve"> get secrets</w:t>
       </w:r>
     </w:p>
     <w:p>
@@ -473,12 +516,21 @@
           <w:bCs/>
         </w:rPr>
       </w:pPr>
-      <w:r>
-        <w:rPr>
-          <w:b/>
-          <w:bCs/>
-        </w:rPr>
-        <w:t xml:space="preserve">Kubectl port forwarding </w:t>
+      <w:proofErr w:type="spellStart"/>
+      <w:r>
+        <w:rPr>
+          <w:b/>
+          <w:bCs/>
+        </w:rPr>
+        <w:t>Kubectl</w:t>
+      </w:r>
+      <w:proofErr w:type="spellEnd"/>
+      <w:r>
+        <w:rPr>
+          <w:b/>
+          <w:bCs/>
+        </w:rPr>
+        <w:t xml:space="preserve"> port forwarding </w:t>
       </w:r>
     </w:p>
     <w:p/>
@@ -687,7 +739,78 @@
       </w:r>
     </w:p>
     <w:p/>
-    <w:p/>
+    <w:p>
+      <w:pPr>
+        <w:rPr>
+          <w:b/>
+          <w:bCs/>
+        </w:rPr>
+      </w:pPr>
+      <w:r>
+        <w:rPr>
+          <w:b/>
+          <w:bCs/>
+        </w:rPr>
+        <w:t>Docker Hub Images</w:t>
+      </w:r>
+    </w:p>
+    <w:p/>
+    <w:p>
+      <w:pPr>
+        <w:rPr>
+          <w:b/>
+          <w:bCs/>
+        </w:rPr>
+      </w:pPr>
+      <w:r>
+        <w:rPr>
+          <w:noProof/>
+        </w:rPr>
+        <w:drawing>
+          <wp:inline distT="0" distB="0" distL="0" distR="0" wp14:anchorId="1BC59355" wp14:editId="7DE71D76">
+            <wp:extent cx="5731510" cy="3079750"/>
+            <wp:effectExtent l="0" t="0" r="2540" b="6350"/>
+            <wp:docPr id="12" name="Picture 12"/>
+            <wp:cNvGraphicFramePr>
+              <a:graphicFrameLocks xmlns:a="http://schemas.openxmlformats.org/drawingml/2006/main" noChangeAspect="1"/>
+            </wp:cNvGraphicFramePr>
+            <a:graphic xmlns:a="http://schemas.openxmlformats.org/drawingml/2006/main">
+              <a:graphicData uri="http://schemas.openxmlformats.org/drawingml/2006/picture">
+                <pic:pic xmlns:pic="http://schemas.openxmlformats.org/drawingml/2006/picture">
+                  <pic:nvPicPr>
+                    <pic:cNvPr id="1" name=""/>
+                    <pic:cNvPicPr/>
+                  </pic:nvPicPr>
+                  <pic:blipFill>
+                    <a:blip r:embed="rId16"/>
+                    <a:stretch>
+                      <a:fillRect/>
+                    </a:stretch>
+                  </pic:blipFill>
+                  <pic:spPr>
+                    <a:xfrm>
+                      <a:off x="0" y="0"/>
+                      <a:ext cx="5731510" cy="3079750"/>
+                    </a:xfrm>
+                    <a:prstGeom prst="rect">
+                      <a:avLst/>
+                    </a:prstGeom>
+                  </pic:spPr>
+                </pic:pic>
+              </a:graphicData>
+            </a:graphic>
+          </wp:inline>
+        </w:drawing>
+      </w:r>
+    </w:p>
+    <w:p>
+      <w:pPr>
+        <w:rPr>
+          <w:b/>
+          <w:bCs/>
+        </w:rPr>
+      </w:pPr>
+    </w:p>
     <w:p>
       <w:pPr>
         <w:rPr>
@@ -723,7 +846,55 @@
           <w:b/>
           <w:bCs/>
         </w:rPr>
-        <w:t>The main code in the lesson -3 Container . I have implemented the docker images and the K8 code inside the mentioned folder. We have the docker file there, docker compose file , docker compose build file. Along with this the K8 respective yaml files are also present there</w:t>
+        <w:t xml:space="preserve">The main code in the lesson -3 </w:t>
+      </w:r>
+      <w:proofErr w:type="gramStart"/>
+      <w:r>
+        <w:rPr>
+          <w:b/>
+          <w:bCs/>
+        </w:rPr>
+        <w:t>Container .</w:t>
+      </w:r>
+      <w:proofErr w:type="gramEnd"/>
+      <w:r>
+        <w:rPr>
+          <w:b/>
+          <w:bCs/>
+        </w:rPr>
+        <w:t xml:space="preserve"> I have implemented the docker images and the K8 code inside the mentioned folder. We have the docker file there, docker compose </w:t>
+      </w:r>
+      <w:proofErr w:type="gramStart"/>
+      <w:r>
+        <w:rPr>
+          <w:b/>
+          <w:bCs/>
+        </w:rPr>
+        <w:t>file ,</w:t>
+      </w:r>
+      <w:proofErr w:type="gramEnd"/>
+      <w:r>
+        <w:rPr>
+          <w:b/>
+          <w:bCs/>
+        </w:rPr>
+        <w:t xml:space="preserve"> docker compose build file. Along with this the K8 respective </w:t>
+      </w:r>
+      <w:proofErr w:type="spellStart"/>
+      <w:r>
+        <w:rPr>
+          <w:b/>
+          <w:bCs/>
+        </w:rPr>
+        <w:t>yaml</w:t>
+      </w:r>
+      <w:proofErr w:type="spellEnd"/>
+      <w:r>
+        <w:rPr>
+          <w:b/>
+          <w:bCs/>
+        </w:rPr>
+        <w:t xml:space="preserve"> files are also present there</w:t>
       </w:r>
     </w:p>
     <w:sectPr>

</xml_diff>